<commit_message>
changes updated on week8 assignment
</commit_message>
<xml_diff>
--- a/Week8-Coding-Assignment.docx
+++ b/Week8-Coding-Assignment.docx
@@ -2135,7 +2135,92 @@
       </w:r>
       <w:proofErr w:type="spellEnd"/>
       <w:r>
-        <w:t xml:space="preserve"> connection explorer (leftmost panel)</w:t>
+        <w:t xml:space="preserve"> connection explorer (leftmost </w:t>
+      </w:r>
+    </w:p>
+    <w:p/>
+    <w:p>
+      <w:pPr>
+        <w:pStyle w:val="ListParagraph"/>
+        <w:ind w:left="630"/>
+      </w:pPr>
+      <w:r>
+        <w:rPr>
+          <w:noProof/>
+        </w:rPr>
+        <w:drawing>
+          <wp:inline distT="0" distB="0" distL="0" distR="0" wp14:anchorId="39015012" wp14:editId="5F6A32FE">
+            <wp:extent cx="5943600" cy="4371975"/>
+            <wp:effectExtent l="0" t="0" r="0" b="9525"/>
+            <wp:docPr id="7" name="Picture 7" descr="Graphical user interface, text&#10;&#10;Description automatically generated"/>
+            <wp:cNvGraphicFramePr>
+              <a:graphicFrameLocks xmlns:a="http://schemas.openxmlformats.org/drawingml/2006/main" noChangeAspect="1"/>
+            </wp:cNvGraphicFramePr>
+            <a:graphic xmlns:a="http://schemas.openxmlformats.org/drawingml/2006/main">
+              <a:graphicData uri="http://schemas.openxmlformats.org/drawingml/2006/picture">
+                <pic:pic xmlns:pic="http://schemas.openxmlformats.org/drawingml/2006/picture">
+                  <pic:nvPicPr>
+                    <pic:cNvPr id="7" name="Picture 7" descr="Graphical user interface, text&#10;&#10;Description automatically generated"/>
+                    <pic:cNvPicPr>
+                      <a:picLocks noChangeAspect="1" noChangeArrowheads="1"/>
+                    </pic:cNvPicPr>
+                  </pic:nvPicPr>
+                  <pic:blipFill>
+                    <a:blip r:embed="rId8">
+                      <a:extLst>
+                        <a:ext uri="{28A0092B-C50C-407E-A947-70E740481C1C}">
+                          <a14:useLocalDpi xmlns:a14="http://schemas.microsoft.com/office/drawing/2010/main" val="0"/>
+                        </a:ext>
+                      </a:extLst>
+                    </a:blip>
+                    <a:srcRect/>
+                    <a:stretch>
+                      <a:fillRect/>
+                    </a:stretch>
+                  </pic:blipFill>
+                  <pic:spPr bwMode="auto">
+                    <a:xfrm>
+                      <a:off x="0" y="0"/>
+                      <a:ext cx="5943600" cy="4371975"/>
+                    </a:xfrm>
+                    <a:prstGeom prst="rect">
+                      <a:avLst/>
+                    </a:prstGeom>
+                    <a:noFill/>
+                    <a:ln>
+                      <a:noFill/>
+                    </a:ln>
+                  </pic:spPr>
+                </pic:pic>
+              </a:graphicData>
+            </a:graphic>
+          </wp:inline>
+        </w:drawing>
+      </w:r>
+    </w:p>
+    <w:p>
+      <w:pPr>
+        <w:pStyle w:val="ListParagraph"/>
+        <w:ind w:left="630"/>
+      </w:pPr>
+    </w:p>
+    <w:p/>
+    <w:p>
+      <w:pPr>
+        <w:pStyle w:val="ListParagraph"/>
+        <w:ind w:left="630"/>
+      </w:pPr>
+    </w:p>
+    <w:p>
+      <w:pPr>
+        <w:pStyle w:val="ListParagraph"/>
+        <w:numPr>
+          <w:ilvl w:val="0"/>
+          <w:numId w:val="2"/>
+        </w:numPr>
+      </w:pPr>
+      <w:r>
+        <w:t>panel)</w:t>
       </w:r>
       <w:r>
         <w:t xml:space="preserve">. </w:t>
@@ -2201,6 +2286,7 @@
         <w:rPr>
           <w:noProof/>
         </w:rPr>
+        <w:lastRenderedPageBreak/>
         <w:drawing>
           <wp:inline distT="0" distB="0" distL="0" distR="0" wp14:anchorId="65A2BDB7" wp14:editId="2F5506D9">
             <wp:extent cx="2514951" cy="2362530"/>
@@ -2217,7 +2303,7 @@
                     <pic:cNvPicPr/>
                   </pic:nvPicPr>
                   <pic:blipFill>
-                    <a:blip r:embed="rId8"/>
+                    <a:blip r:embed="rId9"/>
                     <a:stretch>
                       <a:fillRect/>
                     </a:stretch>
@@ -2240,6 +2326,94 @@
     </w:p>
     <w:p>
       <w:pPr>
+        <w:ind w:left="720"/>
+      </w:pPr>
+    </w:p>
+    <w:p>
+      <w:pPr>
+        <w:ind w:left="720"/>
+      </w:pPr>
+    </w:p>
+    <w:p>
+      <w:pPr>
+        <w:ind w:left="720"/>
+      </w:pPr>
+      <w:r>
+        <w:rPr>
+          <w:noProof/>
+        </w:rPr>
+        <w:drawing>
+          <wp:inline distT="0" distB="0" distL="0" distR="0" wp14:anchorId="718D2C5F" wp14:editId="5C79AD49">
+            <wp:extent cx="4686300" cy="3039110"/>
+            <wp:effectExtent l="0" t="0" r="0" b="8890"/>
+            <wp:docPr id="4" name="Picture 4" descr="Graphical user interface, application&#10;&#10;Description automatically generated"/>
+            <wp:cNvGraphicFramePr>
+              <a:graphicFrameLocks xmlns:a="http://schemas.openxmlformats.org/drawingml/2006/main" noChangeAspect="1"/>
+            </wp:cNvGraphicFramePr>
+            <a:graphic xmlns:a="http://schemas.openxmlformats.org/drawingml/2006/main">
+              <a:graphicData uri="http://schemas.openxmlformats.org/drawingml/2006/picture">
+                <pic:pic xmlns:pic="http://schemas.openxmlformats.org/drawingml/2006/picture">
+                  <pic:nvPicPr>
+                    <pic:cNvPr id="4" name="Picture 4" descr="Graphical user interface, application&#10;&#10;Description automatically generated"/>
+                    <pic:cNvPicPr>
+                      <a:picLocks noChangeAspect="1" noChangeArrowheads="1"/>
+                    </pic:cNvPicPr>
+                  </pic:nvPicPr>
+                  <pic:blipFill>
+                    <a:blip r:embed="rId10" cstate="print">
+                      <a:extLst>
+                        <a:ext uri="{28A0092B-C50C-407E-A947-70E740481C1C}">
+                          <a14:useLocalDpi xmlns:a14="http://schemas.microsoft.com/office/drawing/2010/main" val="0"/>
+                        </a:ext>
+                      </a:extLst>
+                    </a:blip>
+                    <a:srcRect/>
+                    <a:stretch>
+                      <a:fillRect/>
+                    </a:stretch>
+                  </pic:blipFill>
+                  <pic:spPr bwMode="auto">
+                    <a:xfrm>
+                      <a:off x="0" y="0"/>
+                      <a:ext cx="4686300" cy="3039110"/>
+                    </a:xfrm>
+                    <a:prstGeom prst="rect">
+                      <a:avLst/>
+                    </a:prstGeom>
+                    <a:noFill/>
+                    <a:ln>
+                      <a:noFill/>
+                    </a:ln>
+                  </pic:spPr>
+                </pic:pic>
+              </a:graphicData>
+            </a:graphic>
+          </wp:inline>
+        </w:drawing>
+      </w:r>
+    </w:p>
+    <w:p>
+      <w:pPr>
+        <w:ind w:left="720"/>
+      </w:pPr>
+    </w:p>
+    <w:p>
+      <w:pPr>
+        <w:ind w:left="720"/>
+      </w:pPr>
+    </w:p>
+    <w:p>
+      <w:pPr>
+        <w:ind w:left="720"/>
+      </w:pPr>
+    </w:p>
+    <w:p>
+      <w:pPr>
+        <w:ind w:left="720"/>
+      </w:pPr>
+    </w:p>
+    <w:p>
+      <w:pPr>
         <w:pStyle w:val="ListParagraph"/>
         <w:numPr>
           <w:ilvl w:val="0"/>
@@ -2248,6 +2422,14 @@
       </w:pPr>
       <w:r>
         <w:t>Push your project to GitHub.</w:t>
+      </w:r>
+    </w:p>
+    <w:p>
+      <w:pPr>
+        <w:pStyle w:val="ListParagraph"/>
+      </w:pPr>
+      <w:r>
+        <w:t>https://github.com/ghide/week8-coding-assignment.git</w:t>
       </w:r>
     </w:p>
     <w:sectPr>
@@ -2557,7 +2739,7 @@
       <w:lvlText w:val="%1."/>
       <w:lvlJc w:val="left"/>
       <w:pPr>
-        <w:ind w:left="720" w:hanging="360"/>
+        <w:ind w:left="630" w:hanging="360"/>
       </w:pPr>
     </w:lvl>
     <w:lvl w:ilvl="1" w:tplc="04090019">

</xml_diff>